<commit_message>
poprawienie  obrazu rozwiazan oraz raportu
</commit_message>
<xml_diff>
--- a/WDWR - raport.docx
+++ b/WDWR - raport.docx
@@ -25,10 +25,21 @@
         <w:t>Dwukryterialny model kosztu i ryzyka</w:t>
       </w:r>
     </w:p>
-    <w:p>
-      <w:pPr>
-        <w:spacing w:after="0"/>
-      </w:pPr>
+    <w:p/>
+    <w:p>
+      <w:r>
+        <w:t>Zastosowane przez nas rozwiązanie wykorzystuje metodę punktu odniesienia. Rozwiązania modelowaliśmy przy różnych poziomach aspiracji dla zmiennych kosztów i ryzyka.</w:t>
+      </w:r>
+    </w:p>
+    <w:p>
+      <w:r>
+        <w:t>Koszt – średnia ważona kosztów dla różnych scenariuszy</w:t>
+      </w:r>
+    </w:p>
+    <w:p>
+      <w:r>
+        <w:t>Ryzyko – odchylenie maksymalne</w:t>
+      </w:r>
     </w:p>
     <w:p>
       <w:pPr>
@@ -80,6 +91,97 @@
       </w:r>
     </w:p>
     <w:p/>
+    <w:p>
+      <w:pPr>
+        <w:pStyle w:val="Subtitle"/>
+      </w:pPr>
+      <w:r>
+        <w:t>Model matematyczny</w:t>
+      </w:r>
+    </w:p>
+    <w:p>
+      <w:r>
+        <w:t xml:space="preserve">Funkcja celu ma formę </w:t>
+      </w:r>
+      <m:oMath>
+        <m:r>
+          <w:rPr>
+            <w:rFonts w:ascii="Cambria Math" w:hAnsi="Cambria Math"/>
+          </w:rPr>
+          <m:t>f</m:t>
+        </m:r>
+        <m:d>
+          <m:dPr>
+            <m:ctrlPr>
+              <w:rPr>
+                <w:rFonts w:ascii="Cambria Math" w:hAnsi="Cambria Math"/>
+                <w:i/>
+              </w:rPr>
+            </m:ctrlPr>
+          </m:dPr>
+          <m:e>
+            <m:r>
+              <w:rPr>
+                <w:rFonts w:ascii="Cambria Math" w:hAnsi="Cambria Math"/>
+              </w:rPr>
+              <m:t>x</m:t>
+            </m:r>
+          </m:e>
+        </m:d>
+        <m:r>
+          <w:rPr>
+            <w:rFonts w:ascii="Cambria Math" w:hAnsi="Cambria Math"/>
+          </w:rPr>
+          <m:t>=cx</m:t>
+        </m:r>
+      </m:oMath>
+      <w:r>
+        <w:rPr>
+          <w:rFonts w:eastAsiaTheme="minorEastAsia"/>
+        </w:rPr>
+        <w:t xml:space="preserve">, gdzie </w:t>
+      </w:r>
+      <m:oMath>
+        <m:r>
+          <w:rPr>
+            <w:rFonts w:ascii="Cambria Math" w:eastAsiaTheme="minorEastAsia" w:hAnsi="Cambria Math"/>
+          </w:rPr>
+          <m:t>c</m:t>
+        </m:r>
+      </m:oMath>
+      <w:r>
+        <w:rPr>
+          <w:rFonts w:eastAsiaTheme="minorEastAsia"/>
+        </w:rPr>
+        <w:t xml:space="preserve"> to wektor współczynników funkcji liniowej (odpowiadających kosztom transp</w:t>
+      </w:r>
+      <w:r>
+        <w:rPr>
+          <w:rFonts w:eastAsiaTheme="minorEastAsia"/>
+        </w:rPr>
+        <w:t>ortu po poszczególnych trasach) a</w:t>
+      </w:r>
+      <w:r>
+        <w:rPr>
+          <w:rFonts w:eastAsiaTheme="minorEastAsia"/>
+        </w:rPr>
+        <w:t xml:space="preserve"> </w:t>
+      </w:r>
+      <m:oMath>
+        <m:r>
+          <w:rPr>
+            <w:rFonts w:ascii="Cambria Math" w:eastAsiaTheme="minorEastAsia" w:hAnsi="Cambria Math"/>
+          </w:rPr>
+          <m:t>x</m:t>
+        </m:r>
+      </m:oMath>
+      <w:r>
+        <w:rPr>
+          <w:rFonts w:eastAsiaTheme="minorEastAsia"/>
+        </w:rPr>
+        <w:t xml:space="preserve"> to wektor zmiennych wejściowych, którego kolejne elementy odpowiadają ilościom towaru przetransportowanego po poszczególnych trasach.</w:t>
+      </w:r>
+    </w:p>
     <w:p>
       <w:pPr>
         <w:spacing w:after="0"/>
@@ -144,7 +246,19 @@
         <w:rPr>
           <w:rFonts w:eastAsiaTheme="minorEastAsia"/>
         </w:rPr>
-        <w:t xml:space="preserve"> - macierz zawierająca współczynniki ograniczeń nierównościowych, 2 ograniczenia dla fabryk, 4 dla magazynów oraz po jednej dla każdej zmiennej wejściowej (muszą być większe od 0).</w:t>
+        <w:t xml:space="preserve"> - macierz zawierająca współczynniki ograniczeń nierównościowych, 2 ograniczenia dla fabryk, 4 dla magazynów oraz po </w:t>
+      </w:r>
+      <w:r>
+        <w:rPr>
+          <w:rFonts w:eastAsiaTheme="minorEastAsia"/>
+        </w:rPr>
+        <w:t>jednym</w:t>
+      </w:r>
+      <w:r>
+        <w:rPr>
+          <w:rFonts w:eastAsiaTheme="minorEastAsia"/>
+        </w:rPr>
+        <w:t xml:space="preserve"> dla każdej zmiennej wejściowej (muszą być większe od 0).</w:t>
       </w:r>
     </w:p>
     <w:p>
@@ -191,6 +305,7 @@
     </w:p>
     <w:p>
       <w:pPr>
+        <w:spacing w:after="0"/>
         <w:rPr>
           <w:rFonts w:eastAsiaTheme="minorEastAsia"/>
         </w:rPr>
@@ -403,12 +518,6 @@
     <w:p>
       <w:pPr>
         <w:pStyle w:val="Caption"/>
-        <w:sectPr>
-          <w:pgSz w:w="16838" w:h="11906" w:orient="landscape"/>
-          <w:pgMar w:top="1417" w:right="1417" w:bottom="1417" w:left="1417" w:header="708" w:footer="708" w:gutter="0"/>
-          <w:cols w:space="708"/>
-          <w:docGrid w:linePitch="360"/>
-        </w:sectPr>
       </w:pPr>
       <w:r>
         <w:t>Rysunek 2</w:t>
@@ -433,6 +542,138 @@
       <w:r>
         <w:t xml:space="preserve"> efektywnych</w:t>
       </w:r>
+    </w:p>
+    <w:tbl>
+      <w:tblPr>
+        <w:tblStyle w:val="TableGrid"/>
+        <w:tblW w:w="0" w:type="auto"/>
+        <w:tblLook w:val="04A0"/>
+      </w:tblPr>
+      <w:tblGrid>
+        <w:gridCol w:w="4714"/>
+        <w:gridCol w:w="1915"/>
+        <w:gridCol w:w="1984"/>
+      </w:tblGrid>
+      <w:tr>
+        <w:tc>
+          <w:tcPr>
+            <w:tcW w:w="4714" w:type="dxa"/>
+          </w:tcPr>
+          <w:p/>
+        </w:tc>
+        <w:tc>
+          <w:tcPr>
+            <w:tcW w:w="1915" w:type="dxa"/>
+          </w:tcPr>
+          <w:p>
+            <w:pPr>
+              <w:jc w:val="center"/>
+            </w:pPr>
+            <w:r>
+              <w:t>Koszt</w:t>
+            </w:r>
+          </w:p>
+        </w:tc>
+        <w:tc>
+          <w:tcPr>
+            <w:tcW w:w="1984" w:type="dxa"/>
+          </w:tcPr>
+          <w:p>
+            <w:pPr>
+              <w:jc w:val="center"/>
+            </w:pPr>
+            <w:r>
+              <w:t>Ryzyko</w:t>
+            </w:r>
+          </w:p>
+        </w:tc>
+      </w:tr>
+      <w:tr>
+        <w:tc>
+          <w:tcPr>
+            <w:tcW w:w="4714" w:type="dxa"/>
+          </w:tcPr>
+          <w:p>
+            <w:r>
+              <w:t>Rozwiązanie efektywne minimalnego ryzyka</w:t>
+            </w:r>
+          </w:p>
+        </w:tc>
+        <w:tc>
+          <w:tcPr>
+            <w:tcW w:w="1915" w:type="dxa"/>
+          </w:tcPr>
+          <w:p>
+            <w:pPr>
+              <w:jc w:val="center"/>
+            </w:pPr>
+            <w:r>
+              <w:t>316.21</w:t>
+            </w:r>
+          </w:p>
+        </w:tc>
+        <w:tc>
+          <w:tcPr>
+            <w:tcW w:w="1984" w:type="dxa"/>
+          </w:tcPr>
+          <w:p>
+            <w:pPr>
+              <w:jc w:val="center"/>
+            </w:pPr>
+            <w:r>
+              <w:t>28.75</w:t>
+            </w:r>
+          </w:p>
+        </w:tc>
+      </w:tr>
+      <w:tr>
+        <w:tc>
+          <w:tcPr>
+            <w:tcW w:w="4714" w:type="dxa"/>
+          </w:tcPr>
+          <w:p>
+            <w:r>
+              <w:t>Rozwiązanie efektywne minimalnego kosztu</w:t>
+            </w:r>
+          </w:p>
+        </w:tc>
+        <w:tc>
+          <w:tcPr>
+            <w:tcW w:w="1915" w:type="dxa"/>
+          </w:tcPr>
+          <w:p>
+            <w:pPr>
+              <w:jc w:val="center"/>
+            </w:pPr>
+            <w:r>
+              <w:t>275.50</w:t>
+            </w:r>
+          </w:p>
+        </w:tc>
+        <w:tc>
+          <w:tcPr>
+            <w:tcW w:w="1984" w:type="dxa"/>
+          </w:tcPr>
+          <w:p>
+            <w:pPr>
+              <w:jc w:val="center"/>
+            </w:pPr>
+            <w:r>
+              <w:t>244.70</w:t>
+            </w:r>
+          </w:p>
+        </w:tc>
+      </w:tr>
+    </w:tbl>
+    <w:p>
+      <w:pPr>
+        <w:sectPr>
+          <w:pgSz w:w="16838" w:h="11906" w:orient="landscape"/>
+          <w:pgMar w:top="1417" w:right="1417" w:bottom="1417" w:left="1417" w:header="708" w:footer="708" w:gutter="0"/>
+          <w:cols w:space="708"/>
+          <w:docGrid w:linePitch="360"/>
+        </w:sectPr>
+      </w:pPr>
     </w:p>
     <w:p>
       <w:pPr>
@@ -1250,6 +1491,43 @@
         <w:t xml:space="preserve">Powyżej wartości kosztu 297 przeważa trzecie rozwiązanie. </w:t>
       </w:r>
     </w:p>
+    <w:p>
+      <w:pPr>
+        <w:pStyle w:val="Heading2"/>
+        <w:numPr>
+          <w:ilvl w:val="0"/>
+          <w:numId w:val="1"/>
+        </w:numPr>
+      </w:pPr>
+      <w:r>
+        <w:t>Wnioski</w:t>
+      </w:r>
+    </w:p>
+    <w:p>
+      <w:pPr>
+        <w:jc w:val="both"/>
+      </w:pPr>
+      <w:r>
+        <w:t>Projekt był wykonywany w środowisku MATLAB, w jego podstawowej wersji nie ma funkcji pozwalających na rozwiązywanie problemów całkowitoliczbowych. Z tego względu po</w:t>
+      </w:r>
+      <w:r>
+        <w:t xml:space="preserve">dane wyniki mają formę ułamków. </w:t>
+      </w:r>
+    </w:p>
+    <w:p>
+      <w:pPr>
+        <w:jc w:val="both"/>
+      </w:pPr>
+      <w:r>
+        <w:t>W punkcie drugim do narysowania zbioru rozwiązań efektywnych użyliśmy punktów aspiracji znajdujących się zarówno pod jak i nad narysowaną linią</w:t>
+      </w:r>
+      <w:r>
+        <w:t xml:space="preserve">. Mimo to, </w:t>
+      </w:r>
+      <w:r>
+        <w:t>wszystkie rozwiązania znajdowały się właśnie na tej linii (rozwiązania dla punktów aspiracji powyżej intuicyjnie powinny znajdować się w punktach aspiracji). Prawdopodobnie wynika to z zastosowanych ograniczeń równościowych.</w:t>
+      </w:r>
+    </w:p>
     <w:sectPr>
       <w:pgSz w:w="11906" w:h="16838"/>
       <w:pgMar w:top="1417" w:right="1417" w:bottom="1417" w:left="1417" w:header="708" w:footer="708" w:gutter="0"/>
@@ -1265,7 +1543,7 @@
   <w:abstractNum w:abstractNumId="0">
     <w:nsid w:val="087A5948"/>
     <w:multiLevelType w:val="hybridMultilevel"/>
-    <w:tmpl w:val="6AE8B35C"/>
+    <w:tmpl w:val="32BE3172"/>
     <w:lvl w:ilvl="0" w:tplc="0415000F">
       <w:start w:val="1"/>
       <w:numFmt w:val="decimal"/>
@@ -1883,6 +2161,42 @@
       <w:szCs w:val="24"/>
     </w:rPr>
   </w:style>
+  <w:style w:type="character" w:styleId="PlaceholderText">
+    <w:name w:val="Placeholder Text"/>
+    <w:basedOn w:val="DefaultParagraphFont"/>
+    <w:uiPriority w:val="99"/>
+    <w:semiHidden/>
+    <w:rsid w:val="00816B54"/>
+    <w:rPr>
+      <w:color w:val="808080"/>
+    </w:rPr>
+  </w:style>
+  <w:style w:type="table" w:styleId="TableGrid">
+    <w:name w:val="Table Grid"/>
+    <w:basedOn w:val="TableNormal"/>
+    <w:uiPriority w:val="59"/>
+    <w:rsid w:val="00FA5FE2"/>
+    <w:pPr>
+      <w:spacing w:after="0" w:line="240" w:lineRule="auto"/>
+    </w:pPr>
+    <w:tblPr>
+      <w:tblInd w:w="0" w:type="dxa"/>
+      <w:tblBorders>
+        <w:top w:val="single" w:sz="4" w:space="0" w:color="auto"/>
+        <w:left w:val="single" w:sz="4" w:space="0" w:color="auto"/>
+        <w:bottom w:val="single" w:sz="4" w:space="0" w:color="auto"/>
+        <w:right w:val="single" w:sz="4" w:space="0" w:color="auto"/>
+        <w:insideH w:val="single" w:sz="4" w:space="0" w:color="auto"/>
+        <w:insideV w:val="single" w:sz="4" w:space="0" w:color="auto"/>
+      </w:tblBorders>
+      <w:tblCellMar>
+        <w:top w:w="0" w:type="dxa"/>
+        <w:left w:w="108" w:type="dxa"/>
+        <w:bottom w:w="0" w:type="dxa"/>
+        <w:right w:w="108" w:type="dxa"/>
+      </w:tblCellMar>
+    </w:tblPr>
+  </w:style>
 </w:styles>
 </file>
 
@@ -1917,16 +2231,16 @@
                   <c:v>185.56880000000001</c:v>
                 </c:pt>
                 <c:pt idx="3">
-                  <c:v>353.23389999999984</c:v>
+                  <c:v>353.23389999999955</c:v>
                 </c:pt>
                 <c:pt idx="4">
-                  <c:v>353.23389999999984</c:v>
+                  <c:v>353.23389999999955</c:v>
                 </c:pt>
                 <c:pt idx="5">
-                  <c:v>376.36239999999981</c:v>
+                  <c:v>376.36239999999964</c:v>
                 </c:pt>
                 <c:pt idx="6">
-                  <c:v>376.36239999999981</c:v>
+                  <c:v>376.36239999999964</c:v>
                 </c:pt>
                 <c:pt idx="7">
                   <c:v>400</c:v>
@@ -1947,10 +2261,10 @@
                   <c:v>0</c:v>
                 </c:pt>
                 <c:pt idx="2">
-                  <c:v>0.70000000000000029</c:v>
+                  <c:v>0.70000000000000062</c:v>
                 </c:pt>
                 <c:pt idx="3">
-                  <c:v>0.70000000000000029</c:v>
+                  <c:v>0.70000000000000062</c:v>
                 </c:pt>
                 <c:pt idx="4">
                   <c:v>0.9</c:v>
@@ -2020,10 +2334,10 @@
                   <c:v>0</c:v>
                 </c:pt>
                 <c:pt idx="2">
-                  <c:v>0.70000000000000029</c:v>
+                  <c:v>0.70000000000000062</c:v>
                 </c:pt>
                 <c:pt idx="3">
-                  <c:v>0.70000000000000029</c:v>
+                  <c:v>0.70000000000000062</c:v>
                 </c:pt>
                 <c:pt idx="4">
                   <c:v>0.9</c:v>
@@ -2063,10 +2377,10 @@
                   <c:v>238.29079999999999</c:v>
                 </c:pt>
                 <c:pt idx="3">
-                  <c:v>297.47869999999983</c:v>
+                  <c:v>297.47869999999955</c:v>
                 </c:pt>
                 <c:pt idx="4">
-                  <c:v>297.47869999999983</c:v>
+                  <c:v>297.47869999999955</c:v>
                 </c:pt>
                 <c:pt idx="5">
                   <c:v>315.7482</c:v>
@@ -2093,10 +2407,10 @@
                   <c:v>0</c:v>
                 </c:pt>
                 <c:pt idx="2">
-                  <c:v>0.70000000000000029</c:v>
+                  <c:v>0.70000000000000062</c:v>
                 </c:pt>
                 <c:pt idx="3">
-                  <c:v>0.70000000000000029</c:v>
+                  <c:v>0.70000000000000062</c:v>
                 </c:pt>
                 <c:pt idx="4">
                   <c:v>0.9</c:v>
@@ -2114,23 +2428,23 @@
             </c:numRef>
           </c:yVal>
         </c:ser>
-        <c:axId val="112235264"/>
-        <c:axId val="112237952"/>
+        <c:axId val="52614656"/>
+        <c:axId val="52616192"/>
       </c:scatterChart>
       <c:valAx>
-        <c:axId val="112235264"/>
+        <c:axId val="52614656"/>
         <c:scaling>
           <c:orientation val="minMax"/>
         </c:scaling>
         <c:axPos val="b"/>
         <c:numFmt formatCode="General" sourceLinked="1"/>
         <c:tickLblPos val="nextTo"/>
-        <c:crossAx val="112237952"/>
+        <c:crossAx val="52616192"/>
         <c:crosses val="autoZero"/>
         <c:crossBetween val="midCat"/>
       </c:valAx>
       <c:valAx>
-        <c:axId val="112237952"/>
+        <c:axId val="52616192"/>
         <c:scaling>
           <c:orientation val="minMax"/>
         </c:scaling>
@@ -2138,7 +2452,7 @@
         <c:majorGridlines/>
         <c:numFmt formatCode="General" sourceLinked="1"/>
         <c:tickLblPos val="nextTo"/>
-        <c:crossAx val="112235264"/>
+        <c:crossAx val="52614656"/>
         <c:crosses val="autoZero"/>
         <c:crossBetween val="midCat"/>
       </c:valAx>
@@ -2440,7 +2754,7 @@
 </file>
 
 <file path=customXml/itemProps1.xml><?xml version="1.0" encoding="utf-8"?>
-<ds:datastoreItem xmlns:ds="http://schemas.openxmlformats.org/officeDocument/2006/customXml" ds:itemID="{9B1B9D1B-6C6A-479D-8153-EF347DA3603E}">
+<ds:datastoreItem xmlns:ds="http://schemas.openxmlformats.org/officeDocument/2006/customXml" ds:itemID="{9EC53CC0-C661-4A74-8D2E-444E169DE401}">
   <ds:schemaRefs>
     <ds:schemaRef ds:uri="http://schemas.openxmlformats.org/officeDocument/2006/bibliography"/>
   </ds:schemaRefs>

</xml_diff>